<commit_message>
CV, home page, etc.
</commit_message>
<xml_diff>
--- a/static/uploads/bruens_CV.docx
+++ b/static/uploads/bruens_CV.docx
@@ -675,6 +675,12 @@
         </w:rPr>
         <w:t>aude</w:t>
       </w:r>
+      <w:r>
+        <w:rPr>
+          <w:rFonts w:ascii="Garamond" w:hAnsi="Garamond"/>
+        </w:rPr>
+        <w:t xml:space="preserve"> with Honors</w:t>
+      </w:r>
     </w:p>
     <w:p>
       <w:pPr>
@@ -834,19 +840,19 @@
         <w:rPr>
           <w:rFonts w:ascii="Garamond" w:hAnsi="Garamond"/>
         </w:rPr>
-        <w:t>; c</w:t>
-      </w:r>
-      <w:r>
-        <w:rPr>
-          <w:rFonts w:ascii="Garamond" w:hAnsi="Garamond"/>
-        </w:rPr>
-        <w:t>ivil society and contentious politics</w:t>
-      </w:r>
-      <w:r>
-        <w:rPr>
-          <w:rFonts w:ascii="Garamond" w:hAnsi="Garamond"/>
-        </w:rPr>
-        <w:t xml:space="preserve"> in post-war environments</w:t>
+        <w:t xml:space="preserve">; violent and non-violent </w:t>
+      </w:r>
+      <w:r>
+        <w:rPr>
+          <w:rFonts w:ascii="Garamond" w:hAnsi="Garamond"/>
+        </w:rPr>
+        <w:t>s</w:t>
+      </w:r>
+      <w:r>
+        <w:rPr>
+          <w:rFonts w:ascii="Garamond" w:hAnsi="Garamond"/>
+        </w:rPr>
+        <w:t>tate repression</w:t>
       </w:r>
       <w:r>
         <w:rPr>
@@ -858,7 +864,13 @@
         <w:rPr>
           <w:rFonts w:ascii="Garamond" w:hAnsi="Garamond"/>
         </w:rPr>
-        <w:t>uman security and peace durability.</w:t>
+        <w:t>uman security</w:t>
+      </w:r>
+      <w:r>
+        <w:rPr>
+          <w:rFonts w:ascii="Garamond" w:hAnsi="Garamond"/>
+        </w:rPr>
+        <w:t>; network analysis and data collection.</w:t>
       </w:r>
     </w:p>
     <w:p>
@@ -2505,6 +2517,157 @@
           <w:b/>
           <w:bCs/>
         </w:rPr>
+        <w:t>Instructor</w:t>
+      </w:r>
+      <w:r>
+        <w:rPr>
+          <w:rFonts w:ascii="Garamond" w:hAnsi="Garamond"/>
+          <w:b/>
+          <w:bCs/>
+        </w:rPr>
+        <w:tab/>
+      </w:r>
+      <w:r>
+        <w:rPr>
+          <w:rFonts w:ascii="Garamond" w:hAnsi="Garamond"/>
+          <w:b/>
+          <w:bCs/>
+        </w:rPr>
+        <w:tab/>
+      </w:r>
+      <w:r>
+        <w:rPr>
+          <w:rFonts w:ascii="Garamond" w:hAnsi="Garamond"/>
+          <w:b/>
+          <w:bCs/>
+        </w:rPr>
+        <w:tab/>
+      </w:r>
+      <w:r>
+        <w:rPr>
+          <w:rFonts w:ascii="Garamond" w:hAnsi="Garamond"/>
+          <w:b/>
+          <w:bCs/>
+        </w:rPr>
+        <w:tab/>
+      </w:r>
+      <w:r>
+        <w:rPr>
+          <w:rFonts w:ascii="Garamond" w:hAnsi="Garamond"/>
+          <w:b/>
+          <w:bCs/>
+        </w:rPr>
+        <w:tab/>
+      </w:r>
+      <w:r>
+        <w:rPr>
+          <w:rFonts w:ascii="Garamond" w:hAnsi="Garamond"/>
+          <w:b/>
+          <w:bCs/>
+        </w:rPr>
+        <w:tab/>
+      </w:r>
+      <w:r>
+        <w:rPr>
+          <w:rFonts w:ascii="Garamond" w:hAnsi="Garamond"/>
+          <w:b/>
+          <w:bCs/>
+        </w:rPr>
+        <w:tab/>
+      </w:r>
+      <w:r>
+        <w:rPr>
+          <w:rFonts w:ascii="Garamond" w:hAnsi="Garamond"/>
+          <w:b/>
+          <w:bCs/>
+        </w:rPr>
+        <w:tab/>
+      </w:r>
+      <w:r>
+        <w:rPr>
+          <w:rFonts w:ascii="Garamond" w:hAnsi="Garamond"/>
+          <w:b/>
+          <w:bCs/>
+        </w:rPr>
+        <w:tab/>
+      </w:r>
+      <w:r>
+        <w:rPr>
+          <w:rFonts w:ascii="Garamond" w:hAnsi="Garamond"/>
+          <w:b/>
+          <w:bCs/>
+        </w:rPr>
+        <w:t xml:space="preserve">Fall </w:t>
+      </w:r>
+      <w:r>
+        <w:rPr>
+          <w:rFonts w:ascii="Garamond" w:hAnsi="Garamond"/>
+          <w:b/>
+          <w:bCs/>
+        </w:rPr>
+        <w:t>2023—Present</w:t>
+      </w:r>
+    </w:p>
+    <w:p>
+      <w:pPr>
+        <w:rPr>
+          <w:rFonts w:ascii="Garamond" w:hAnsi="Garamond"/>
+        </w:rPr>
+      </w:pPr>
+      <w:r>
+        <w:rPr>
+          <w:rFonts w:ascii="Garamond" w:hAnsi="Garamond"/>
+        </w:rPr>
+        <w:tab/>
+        <w:t>University of Arizona</w:t>
+      </w:r>
+    </w:p>
+    <w:p>
+      <w:pPr>
+        <w:rPr>
+          <w:rFonts w:ascii="Garamond" w:hAnsi="Garamond"/>
+        </w:rPr>
+      </w:pPr>
+      <w:r>
+        <w:rPr>
+          <w:rFonts w:ascii="Garamond" w:hAnsi="Garamond"/>
+        </w:rPr>
+        <w:tab/>
+      </w:r>
+      <w:r>
+        <w:rPr>
+          <w:rFonts w:ascii="Garamond" w:hAnsi="Garamond"/>
+        </w:rPr>
+        <w:tab/>
+      </w:r>
+      <w:r>
+        <w:rPr>
+          <w:rFonts w:ascii="Garamond" w:hAnsi="Garamond"/>
+        </w:rPr>
+        <w:t>The Scientific Study of Civil Wars (POL415)</w:t>
+      </w:r>
+    </w:p>
+    <w:p>
+      <w:pPr>
+        <w:rPr>
+          <w:rFonts w:ascii="Garamond" w:hAnsi="Garamond"/>
+        </w:rPr>
+      </w:pPr>
+    </w:p>
+    <w:p>
+      <w:pPr>
+        <w:rPr>
+          <w:rFonts w:ascii="Garamond" w:hAnsi="Garamond"/>
+          <w:b/>
+          <w:bCs/>
+        </w:rPr>
+      </w:pPr>
+      <w:r>
+        <w:rPr>
+          <w:rFonts w:ascii="Garamond" w:hAnsi="Garamond"/>
+          <w:b/>
+          <w:bCs/>
+        </w:rPr>
         <w:t>Research</w:t>
       </w:r>
       <w:r>
@@ -2513,6 +2676,174 @@
           <w:b/>
           <w:bCs/>
         </w:rPr>
+        <w:t xml:space="preserve"> </w:t>
+      </w:r>
+      <w:r>
+        <w:rPr>
+          <w:rFonts w:ascii="Garamond" w:hAnsi="Garamond"/>
+          <w:b/>
+          <w:bCs/>
+        </w:rPr>
+        <w:t>Fellow</w:t>
+      </w:r>
+      <w:r>
+        <w:rPr>
+          <w:rFonts w:ascii="Garamond" w:hAnsi="Garamond"/>
+          <w:b/>
+          <w:bCs/>
+        </w:rPr>
+        <w:tab/>
+      </w:r>
+      <w:r>
+        <w:rPr>
+          <w:rFonts w:ascii="Garamond" w:hAnsi="Garamond"/>
+          <w:b/>
+          <w:bCs/>
+        </w:rPr>
+        <w:tab/>
+      </w:r>
+      <w:r>
+        <w:rPr>
+          <w:rFonts w:ascii="Garamond" w:hAnsi="Garamond"/>
+          <w:b/>
+          <w:bCs/>
+        </w:rPr>
+        <w:tab/>
+      </w:r>
+      <w:r>
+        <w:rPr>
+          <w:rFonts w:ascii="Garamond" w:hAnsi="Garamond"/>
+        </w:rPr>
+        <w:tab/>
+      </w:r>
+      <w:r>
+        <w:rPr>
+          <w:rFonts w:ascii="Garamond" w:hAnsi="Garamond"/>
+        </w:rPr>
+        <w:tab/>
+      </w:r>
+      <w:r>
+        <w:rPr>
+          <w:rFonts w:ascii="Garamond" w:hAnsi="Garamond"/>
+        </w:rPr>
+        <w:tab/>
+      </w:r>
+      <w:r>
+        <w:rPr>
+          <w:rFonts w:ascii="Garamond" w:hAnsi="Garamond"/>
+        </w:rPr>
+        <w:tab/>
+      </w:r>
+      <w:r>
+        <w:rPr>
+          <w:rFonts w:ascii="Garamond" w:hAnsi="Garamond"/>
+        </w:rPr>
+        <w:tab/>
+      </w:r>
+      <w:r>
+        <w:rPr>
+          <w:rFonts w:ascii="Garamond" w:hAnsi="Garamond"/>
+          <w:b/>
+          <w:bCs/>
+        </w:rPr>
+        <w:t>2021</w:t>
+      </w:r>
+      <w:r>
+        <w:rPr>
+          <w:rFonts w:ascii="Garamond" w:hAnsi="Garamond"/>
+          <w:b/>
+          <w:bCs/>
+        </w:rPr>
+        <w:t>—</w:t>
+      </w:r>
+      <w:r>
+        <w:rPr>
+          <w:rFonts w:ascii="Garamond" w:hAnsi="Garamond"/>
+          <w:b/>
+          <w:bCs/>
+        </w:rPr>
+        <w:t>Present</w:t>
+      </w:r>
+    </w:p>
+    <w:p>
+      <w:pPr>
+        <w:ind w:firstLine="720"/>
+        <w:rPr>
+          <w:rFonts w:ascii="Garamond" w:hAnsi="Garamond"/>
+        </w:rPr>
+      </w:pPr>
+      <w:r>
+        <w:rPr>
+          <w:rFonts w:ascii="Garamond" w:hAnsi="Garamond"/>
+        </w:rPr>
+        <w:t>Research on International Policy Implementation Lab (RIPIL)</w:t>
+      </w:r>
+      <w:r>
+        <w:rPr>
+          <w:rFonts w:ascii="Garamond" w:hAnsi="Garamond"/>
+        </w:rPr>
+        <w:t xml:space="preserve"> at American University</w:t>
+      </w:r>
+    </w:p>
+    <w:p>
+      <w:pPr>
+        <w:ind w:left="1440"/>
+        <w:rPr>
+          <w:rFonts w:ascii="Garamond" w:hAnsi="Garamond"/>
+          <w:b/>
+          <w:bCs/>
+        </w:rPr>
+      </w:pPr>
+      <w:r>
+        <w:rPr>
+          <w:rFonts w:ascii="Garamond" w:hAnsi="Garamond"/>
+        </w:rPr>
+        <w:t>“Networks of Influence and Support in Peace Operations</w:t>
+      </w:r>
+      <w:r>
+        <w:rPr>
+          <w:rFonts w:ascii="Garamond" w:hAnsi="Garamond"/>
+        </w:rPr>
+        <w:t>.</w:t>
+      </w:r>
+      <w:r>
+        <w:rPr>
+          <w:rFonts w:ascii="Garamond" w:hAnsi="Garamond"/>
+        </w:rPr>
+        <w:t>”</w:t>
+      </w:r>
+    </w:p>
+    <w:p>
+      <w:pPr>
+        <w:rPr>
+          <w:rFonts w:ascii="Garamond" w:hAnsi="Garamond"/>
+          <w:b/>
+          <w:bCs/>
+        </w:rPr>
+      </w:pPr>
+    </w:p>
+    <w:p>
+      <w:pPr>
+        <w:rPr>
+          <w:rFonts w:ascii="Garamond" w:hAnsi="Garamond"/>
+          <w:b/>
+          <w:bCs/>
+        </w:rPr>
+      </w:pPr>
+      <w:r>
+        <w:rPr>
+          <w:rFonts w:ascii="Garamond" w:hAnsi="Garamond"/>
+          <w:b/>
+          <w:bCs/>
+        </w:rPr>
+        <w:t>Research</w:t>
+      </w:r>
+      <w:r>
+        <w:rPr>
+          <w:rFonts w:ascii="Garamond" w:hAnsi="Garamond"/>
+          <w:b/>
+          <w:bCs/>
+        </w:rPr>
         <w:t xml:space="preserve"> Assistant</w:t>
       </w:r>
       <w:r>
@@ -2599,7 +2930,7 @@
           <w:b/>
           <w:bCs/>
         </w:rPr>
-        <w:t>Present</w:t>
+        <w:t>2023</w:t>
       </w:r>
     </w:p>
     <w:p>
@@ -2676,174 +3007,6 @@
           <w:rFonts w:ascii="Garamond" w:hAnsi="Garamond"/>
         </w:rPr>
         <w:t xml:space="preserve"> (University of Arizona)</w:t>
-      </w:r>
-    </w:p>
-    <w:p>
-      <w:pPr>
-        <w:rPr>
-          <w:rFonts w:ascii="Garamond" w:hAnsi="Garamond"/>
-          <w:b/>
-          <w:bCs/>
-        </w:rPr>
-      </w:pPr>
-    </w:p>
-    <w:p>
-      <w:pPr>
-        <w:rPr>
-          <w:rFonts w:ascii="Garamond" w:hAnsi="Garamond"/>
-          <w:b/>
-          <w:bCs/>
-        </w:rPr>
-      </w:pPr>
-      <w:r>
-        <w:rPr>
-          <w:rFonts w:ascii="Garamond" w:hAnsi="Garamond"/>
-          <w:b/>
-          <w:bCs/>
-        </w:rPr>
-        <w:t>Research</w:t>
-      </w:r>
-      <w:r>
-        <w:rPr>
-          <w:rFonts w:ascii="Garamond" w:hAnsi="Garamond"/>
-          <w:b/>
-          <w:bCs/>
-        </w:rPr>
-        <w:t xml:space="preserve"> </w:t>
-      </w:r>
-      <w:r>
-        <w:rPr>
-          <w:rFonts w:ascii="Garamond" w:hAnsi="Garamond"/>
-          <w:b/>
-          <w:bCs/>
-        </w:rPr>
-        <w:t>Fellow</w:t>
-      </w:r>
-      <w:r>
-        <w:rPr>
-          <w:rFonts w:ascii="Garamond" w:hAnsi="Garamond"/>
-          <w:b/>
-          <w:bCs/>
-        </w:rPr>
-        <w:tab/>
-      </w:r>
-      <w:r>
-        <w:rPr>
-          <w:rFonts w:ascii="Garamond" w:hAnsi="Garamond"/>
-          <w:b/>
-          <w:bCs/>
-        </w:rPr>
-        <w:tab/>
-      </w:r>
-      <w:r>
-        <w:rPr>
-          <w:rFonts w:ascii="Garamond" w:hAnsi="Garamond"/>
-          <w:b/>
-          <w:bCs/>
-        </w:rPr>
-        <w:tab/>
-      </w:r>
-      <w:r>
-        <w:rPr>
-          <w:rFonts w:ascii="Garamond" w:hAnsi="Garamond"/>
-        </w:rPr>
-        <w:tab/>
-      </w:r>
-      <w:r>
-        <w:rPr>
-          <w:rFonts w:ascii="Garamond" w:hAnsi="Garamond"/>
-        </w:rPr>
-        <w:tab/>
-      </w:r>
-      <w:r>
-        <w:rPr>
-          <w:rFonts w:ascii="Garamond" w:hAnsi="Garamond"/>
-        </w:rPr>
-        <w:tab/>
-      </w:r>
-      <w:r>
-        <w:rPr>
-          <w:rFonts w:ascii="Garamond" w:hAnsi="Garamond"/>
-        </w:rPr>
-        <w:tab/>
-      </w:r>
-      <w:r>
-        <w:rPr>
-          <w:rFonts w:ascii="Garamond" w:hAnsi="Garamond"/>
-        </w:rPr>
-        <w:tab/>
-      </w:r>
-      <w:r>
-        <w:rPr>
-          <w:rFonts w:ascii="Garamond" w:hAnsi="Garamond"/>
-          <w:b/>
-          <w:bCs/>
-        </w:rPr>
-        <w:t>2021</w:t>
-      </w:r>
-      <w:r>
-        <w:rPr>
-          <w:rFonts w:ascii="Garamond" w:hAnsi="Garamond"/>
-          <w:b/>
-          <w:bCs/>
-        </w:rPr>
-        <w:t>—</w:t>
-      </w:r>
-      <w:r>
-        <w:rPr>
-          <w:rFonts w:ascii="Garamond" w:hAnsi="Garamond"/>
-          <w:b/>
-          <w:bCs/>
-        </w:rPr>
-        <w:t>Present</w:t>
-      </w:r>
-    </w:p>
-    <w:p>
-      <w:pPr>
-        <w:ind w:firstLine="720"/>
-        <w:rPr>
-          <w:rFonts w:ascii="Garamond" w:hAnsi="Garamond"/>
-        </w:rPr>
-      </w:pPr>
-      <w:r>
-        <w:rPr>
-          <w:rFonts w:ascii="Garamond" w:hAnsi="Garamond"/>
-        </w:rPr>
-        <w:t>Research on International Policy Implementation Lab (RIPIL)</w:t>
-      </w:r>
-      <w:r>
-        <w:rPr>
-          <w:rFonts w:ascii="Garamond" w:hAnsi="Garamond"/>
-        </w:rPr>
-        <w:t xml:space="preserve"> at American University</w:t>
-      </w:r>
-    </w:p>
-    <w:p>
-      <w:pPr>
-        <w:ind w:left="1440"/>
-        <w:rPr>
-          <w:rFonts w:ascii="Garamond" w:hAnsi="Garamond"/>
-          <w:b/>
-          <w:bCs/>
-        </w:rPr>
-      </w:pPr>
-      <w:r>
-        <w:rPr>
-          <w:rFonts w:ascii="Garamond" w:hAnsi="Garamond"/>
-        </w:rPr>
-        <w:t>“Networks of Influence and Support in Peace Operations</w:t>
-      </w:r>
-      <w:r>
-        <w:rPr>
-          <w:rFonts w:ascii="Garamond" w:hAnsi="Garamond"/>
-        </w:rPr>
-        <w:t>.</w:t>
-      </w:r>
-      <w:r>
-        <w:rPr>
-          <w:rFonts w:ascii="Garamond" w:hAnsi="Garamond"/>
-        </w:rPr>
-        <w:t>”</w:t>
       </w:r>
     </w:p>
     <w:p>
@@ -3283,7 +3446,10 @@
           <w:szCs w:val="28"/>
         </w:rPr>
       </w:pPr>
-      <w:r>
+    </w:p>
+    <w:p>
+      <w:pPr>
+        <w:spacing w:line="276" w:lineRule="auto"/>
         <w:rPr>
           <w:rFonts w:ascii="Garamond" w:hAnsi="Garamond"/>
           <w:b/>
@@ -3291,6 +3457,52 @@
           <w:sz w:val="28"/>
           <w:szCs w:val="28"/>
         </w:rPr>
+      </w:pPr>
+    </w:p>
+    <w:p>
+      <w:pPr>
+        <w:spacing w:line="276" w:lineRule="auto"/>
+        <w:rPr>
+          <w:rFonts w:ascii="Garamond" w:hAnsi="Garamond"/>
+          <w:b/>
+          <w:bCs/>
+          <w:sz w:val="28"/>
+          <w:szCs w:val="28"/>
+        </w:rPr>
+      </w:pPr>
+    </w:p>
+    <w:p>
+      <w:pPr>
+        <w:spacing w:line="276" w:lineRule="auto"/>
+        <w:rPr>
+          <w:rFonts w:ascii="Garamond" w:hAnsi="Garamond"/>
+          <w:b/>
+          <w:bCs/>
+          <w:sz w:val="28"/>
+          <w:szCs w:val="28"/>
+        </w:rPr>
+      </w:pPr>
+    </w:p>
+    <w:p>
+      <w:pPr>
+        <w:spacing w:line="276" w:lineRule="auto"/>
+        <w:rPr>
+          <w:rFonts w:ascii="Garamond" w:hAnsi="Garamond"/>
+          <w:b/>
+          <w:bCs/>
+          <w:sz w:val="28"/>
+          <w:szCs w:val="28"/>
+        </w:rPr>
+      </w:pPr>
+      <w:r>
+        <w:rPr>
+          <w:rFonts w:ascii="Garamond" w:hAnsi="Garamond"/>
+          <w:b/>
+          <w:bCs/>
+          <w:sz w:val="28"/>
+          <w:szCs w:val="28"/>
+        </w:rPr>
+        <w:lastRenderedPageBreak/>
         <w:t>SERVICE</w:t>
       </w:r>
     </w:p>
@@ -3463,7 +3675,19 @@
         <w:rPr>
           <w:rFonts w:ascii="Garamond" w:hAnsi="Garamond"/>
         </w:rPr>
-        <w:t>Liaises between faculty and PhD students to</w:t>
+        <w:t>Liaise</w:t>
+      </w:r>
+      <w:r>
+        <w:rPr>
+          <w:rFonts w:ascii="Garamond" w:hAnsi="Garamond"/>
+        </w:rPr>
+        <w:t>d</w:t>
+      </w:r>
+      <w:r>
+        <w:rPr>
+          <w:rFonts w:ascii="Garamond" w:hAnsi="Garamond"/>
+        </w:rPr>
+        <w:t xml:space="preserve"> between faculty and PhD students to</w:t>
       </w:r>
       <w:r>
         <w:rPr>
@@ -3500,31 +3724,48 @@
         <w:rPr>
           <w:rFonts w:ascii="Garamond" w:hAnsi="Garamond"/>
         </w:rPr>
-        <w:t>Organizes the annual graduate student conference.</w:t>
-      </w:r>
-    </w:p>
-    <w:p>
-      <w:pPr>
-        <w:rPr>
-          <w:rFonts w:ascii="Garamond" w:hAnsi="Garamond"/>
-        </w:rPr>
-      </w:pPr>
-    </w:p>
-    <w:p>
-      <w:pPr>
-        <w:rPr>
-          <w:rFonts w:ascii="Garamond" w:hAnsi="Garamond"/>
-          <w:b/>
-          <w:bCs/>
-        </w:rPr>
-      </w:pPr>
-      <w:r>
-        <w:rPr>
-          <w:rFonts w:ascii="Garamond" w:hAnsi="Garamond"/>
-          <w:b/>
-          <w:bCs/>
-        </w:rPr>
-        <w:lastRenderedPageBreak/>
+        <w:t>Organize</w:t>
+      </w:r>
+      <w:r>
+        <w:rPr>
+          <w:rFonts w:ascii="Garamond" w:hAnsi="Garamond"/>
+        </w:rPr>
+        <w:t>d</w:t>
+      </w:r>
+      <w:r>
+        <w:rPr>
+          <w:rFonts w:ascii="Garamond" w:hAnsi="Garamond"/>
+        </w:rPr>
+        <w:t xml:space="preserve"> annual graduate student conference</w:t>
+      </w:r>
+      <w:r>
+        <w:rPr>
+          <w:rFonts w:ascii="Garamond" w:hAnsi="Garamond"/>
+        </w:rPr>
+        <w:t xml:space="preserve"> with 10 participants.</w:t>
+      </w:r>
+    </w:p>
+    <w:p>
+      <w:pPr>
+        <w:rPr>
+          <w:rFonts w:ascii="Garamond" w:hAnsi="Garamond"/>
+        </w:rPr>
+      </w:pPr>
+    </w:p>
+    <w:p>
+      <w:pPr>
+        <w:rPr>
+          <w:rFonts w:ascii="Garamond" w:hAnsi="Garamond"/>
+          <w:b/>
+          <w:bCs/>
+        </w:rPr>
+      </w:pPr>
+      <w:r>
+        <w:rPr>
+          <w:rFonts w:ascii="Garamond" w:hAnsi="Garamond"/>
+          <w:b/>
+          <w:bCs/>
+        </w:rPr>
         <w:t xml:space="preserve">Student Organizer </w:t>
       </w:r>
       <w:r>
@@ -3755,368 +3996,6 @@
           <w:rFonts w:ascii="Garamond" w:hAnsi="Garamond"/>
         </w:rPr>
         <w:t>queer identities.</w:t>
-      </w:r>
-    </w:p>
-    <w:p>
-      <w:pPr>
-        <w:rPr>
-          <w:rFonts w:ascii="Garamond" w:hAnsi="Garamond"/>
-        </w:rPr>
-      </w:pPr>
-    </w:p>
-    <w:p>
-      <w:pPr>
-        <w:rPr>
-          <w:rFonts w:ascii="Garamond" w:hAnsi="Garamond"/>
-          <w:b/>
-          <w:bCs/>
-        </w:rPr>
-      </w:pPr>
-      <w:r>
-        <w:rPr>
-          <w:rFonts w:ascii="Garamond" w:hAnsi="Garamond"/>
-          <w:b/>
-          <w:bCs/>
-        </w:rPr>
-        <w:t>President</w:t>
-      </w:r>
-      <w:r>
-        <w:rPr>
-          <w:rFonts w:ascii="Garamond" w:hAnsi="Garamond"/>
-          <w:b/>
-          <w:bCs/>
-        </w:rPr>
-        <w:tab/>
-      </w:r>
-      <w:r>
-        <w:rPr>
-          <w:rFonts w:ascii="Garamond" w:hAnsi="Garamond"/>
-          <w:b/>
-          <w:bCs/>
-        </w:rPr>
-        <w:tab/>
-      </w:r>
-      <w:r>
-        <w:rPr>
-          <w:rFonts w:ascii="Garamond" w:hAnsi="Garamond"/>
-          <w:b/>
-          <w:bCs/>
-        </w:rPr>
-        <w:tab/>
-      </w:r>
-      <w:r>
-        <w:rPr>
-          <w:rFonts w:ascii="Garamond" w:hAnsi="Garamond"/>
-          <w:b/>
-          <w:bCs/>
-        </w:rPr>
-        <w:tab/>
-      </w:r>
-      <w:r>
-        <w:rPr>
-          <w:rFonts w:ascii="Garamond" w:hAnsi="Garamond"/>
-          <w:b/>
-          <w:bCs/>
-        </w:rPr>
-        <w:tab/>
-      </w:r>
-      <w:r>
-        <w:rPr>
-          <w:rFonts w:ascii="Garamond" w:hAnsi="Garamond"/>
-          <w:b/>
-          <w:bCs/>
-        </w:rPr>
-        <w:tab/>
-      </w:r>
-      <w:r>
-        <w:rPr>
-          <w:rFonts w:ascii="Garamond" w:hAnsi="Garamond"/>
-          <w:b/>
-          <w:bCs/>
-        </w:rPr>
-        <w:tab/>
-      </w:r>
-      <w:r>
-        <w:rPr>
-          <w:rFonts w:ascii="Garamond" w:hAnsi="Garamond"/>
-          <w:b/>
-          <w:bCs/>
-        </w:rPr>
-        <w:tab/>
-      </w:r>
-      <w:r>
-        <w:rPr>
-          <w:rFonts w:ascii="Garamond" w:hAnsi="Garamond"/>
-          <w:b/>
-          <w:bCs/>
-        </w:rPr>
-        <w:tab/>
-        <w:t>2018</w:t>
-      </w:r>
-      <w:r>
-        <w:rPr>
-          <w:rFonts w:ascii="Garamond" w:hAnsi="Garamond"/>
-          <w:b/>
-          <w:bCs/>
-        </w:rPr>
-        <w:t>—</w:t>
-      </w:r>
-      <w:r>
-        <w:rPr>
-          <w:rFonts w:ascii="Garamond" w:hAnsi="Garamond"/>
-          <w:b/>
-          <w:bCs/>
-        </w:rPr>
-        <w:t>2019</w:t>
-      </w:r>
-    </w:p>
-    <w:p>
-      <w:pPr>
-        <w:ind w:firstLine="720"/>
-        <w:rPr>
-          <w:rFonts w:ascii="Garamond" w:hAnsi="Garamond"/>
-        </w:rPr>
-      </w:pPr>
-      <w:r>
-        <w:rPr>
-          <w:rFonts w:ascii="Garamond" w:hAnsi="Garamond"/>
-        </w:rPr>
-        <w:t>Planned Parenthood Generation Action at FAU</w:t>
-      </w:r>
-    </w:p>
-    <w:p>
-      <w:pPr>
-        <w:pStyle w:val="ListParagraph"/>
-        <w:numPr>
-          <w:ilvl w:val="0"/>
-          <w:numId w:val="14"/>
-        </w:numPr>
-        <w:ind w:left="1530" w:hanging="180"/>
-        <w:rPr>
-          <w:rFonts w:ascii="Garamond" w:hAnsi="Garamond"/>
-        </w:rPr>
-      </w:pPr>
-      <w:r>
-        <w:rPr>
-          <w:rFonts w:ascii="Garamond" w:hAnsi="Garamond"/>
-        </w:rPr>
-        <w:t>Created sexual health education programs and facilitated student education.</w:t>
-      </w:r>
-    </w:p>
-    <w:p>
-      <w:pPr>
-        <w:pStyle w:val="ListParagraph"/>
-        <w:numPr>
-          <w:ilvl w:val="0"/>
-          <w:numId w:val="14"/>
-        </w:numPr>
-        <w:ind w:left="1530" w:hanging="180"/>
-        <w:rPr>
-          <w:rFonts w:ascii="Garamond" w:hAnsi="Garamond"/>
-        </w:rPr>
-      </w:pPr>
-      <w:r>
-        <w:rPr>
-          <w:rFonts w:ascii="Garamond" w:hAnsi="Garamond"/>
-        </w:rPr>
-        <w:t>Lobbied Florida State Senate and House members</w:t>
-      </w:r>
-      <w:r>
-        <w:rPr>
-          <w:rFonts w:ascii="Garamond" w:hAnsi="Garamond"/>
-        </w:rPr>
-        <w:t xml:space="preserve"> to </w:t>
-      </w:r>
-      <w:r>
-        <w:rPr>
-          <w:rFonts w:ascii="Garamond" w:hAnsi="Garamond"/>
-        </w:rPr>
-        <w:t>expand contraceptive and abortion access.</w:t>
-      </w:r>
-    </w:p>
-    <w:p>
-      <w:pPr>
-        <w:rPr>
-          <w:rFonts w:ascii="Garamond" w:hAnsi="Garamond"/>
-          <w:b/>
-          <w:bCs/>
-        </w:rPr>
-      </w:pPr>
-    </w:p>
-    <w:p>
-      <w:pPr>
-        <w:rPr>
-          <w:rFonts w:ascii="Garamond" w:hAnsi="Garamond"/>
-          <w:b/>
-          <w:bCs/>
-        </w:rPr>
-      </w:pPr>
-      <w:r>
-        <w:rPr>
-          <w:rFonts w:ascii="Garamond" w:hAnsi="Garamond"/>
-          <w:b/>
-          <w:bCs/>
-        </w:rPr>
-        <w:t>President</w:t>
-      </w:r>
-      <w:r>
-        <w:rPr>
-          <w:rFonts w:ascii="Garamond" w:hAnsi="Garamond"/>
-          <w:b/>
-          <w:bCs/>
-        </w:rPr>
-        <w:tab/>
-      </w:r>
-      <w:r>
-        <w:rPr>
-          <w:rFonts w:ascii="Garamond" w:hAnsi="Garamond"/>
-          <w:b/>
-          <w:bCs/>
-        </w:rPr>
-        <w:tab/>
-      </w:r>
-      <w:r>
-        <w:rPr>
-          <w:rFonts w:ascii="Garamond" w:hAnsi="Garamond"/>
-          <w:b/>
-          <w:bCs/>
-        </w:rPr>
-        <w:tab/>
-      </w:r>
-      <w:r>
-        <w:rPr>
-          <w:rFonts w:ascii="Garamond" w:hAnsi="Garamond"/>
-          <w:b/>
-          <w:bCs/>
-        </w:rPr>
-        <w:tab/>
-      </w:r>
-      <w:r>
-        <w:rPr>
-          <w:rFonts w:ascii="Garamond" w:hAnsi="Garamond"/>
-          <w:b/>
-          <w:bCs/>
-        </w:rPr>
-        <w:tab/>
-      </w:r>
-      <w:r>
-        <w:rPr>
-          <w:rFonts w:ascii="Garamond" w:hAnsi="Garamond"/>
-          <w:b/>
-          <w:bCs/>
-        </w:rPr>
-        <w:tab/>
-      </w:r>
-      <w:r>
-        <w:rPr>
-          <w:rFonts w:ascii="Garamond" w:hAnsi="Garamond"/>
-          <w:b/>
-          <w:bCs/>
-        </w:rPr>
-        <w:tab/>
-      </w:r>
-      <w:r>
-        <w:rPr>
-          <w:rFonts w:ascii="Garamond" w:hAnsi="Garamond"/>
-          <w:b/>
-          <w:bCs/>
-        </w:rPr>
-        <w:tab/>
-      </w:r>
-      <w:r>
-        <w:rPr>
-          <w:rFonts w:ascii="Garamond" w:hAnsi="Garamond"/>
-          <w:b/>
-          <w:bCs/>
-        </w:rPr>
-        <w:tab/>
-        <w:t>2018</w:t>
-      </w:r>
-      <w:r>
-        <w:rPr>
-          <w:rFonts w:ascii="Garamond" w:hAnsi="Garamond"/>
-          <w:b/>
-          <w:bCs/>
-        </w:rPr>
-        <w:t>—</w:t>
-      </w:r>
-      <w:r>
-        <w:rPr>
-          <w:rFonts w:ascii="Garamond" w:hAnsi="Garamond"/>
-          <w:b/>
-          <w:bCs/>
-        </w:rPr>
-        <w:t>2019</w:t>
-      </w:r>
-    </w:p>
-    <w:p>
-      <w:pPr>
-        <w:ind w:firstLine="720"/>
-        <w:rPr>
-          <w:rFonts w:ascii="Garamond" w:hAnsi="Garamond"/>
-        </w:rPr>
-      </w:pPr>
-      <w:r>
-        <w:rPr>
-          <w:rFonts w:ascii="Garamond" w:hAnsi="Garamond"/>
-        </w:rPr>
-        <w:t>Lambda United LGBTQ+ Organization at FAU</w:t>
-      </w:r>
-    </w:p>
-    <w:p>
-      <w:pPr>
-        <w:pStyle w:val="ListParagraph"/>
-        <w:numPr>
-          <w:ilvl w:val="0"/>
-          <w:numId w:val="14"/>
-        </w:numPr>
-        <w:ind w:left="1530" w:hanging="180"/>
-        <w:rPr>
-          <w:rFonts w:ascii="Garamond" w:hAnsi="Garamond"/>
-        </w:rPr>
-      </w:pPr>
-      <w:r>
-        <w:rPr>
-          <w:rFonts w:ascii="Garamond" w:hAnsi="Garamond"/>
-        </w:rPr>
-        <w:t>Organized, funded, and collaborated with othe</w:t>
-      </w:r>
-      <w:r>
-        <w:rPr>
-          <w:rFonts w:ascii="Garamond" w:hAnsi="Garamond"/>
-        </w:rPr>
-        <w:t xml:space="preserve">r organizations </w:t>
-      </w:r>
-      <w:r>
-        <w:rPr>
-          <w:rFonts w:ascii="Garamond" w:hAnsi="Garamond"/>
-        </w:rPr>
-        <w:t>to educate on LGBTQ+ issues.</w:t>
-      </w:r>
-    </w:p>
-    <w:p>
-      <w:pPr>
-        <w:pStyle w:val="ListParagraph"/>
-        <w:numPr>
-          <w:ilvl w:val="0"/>
-          <w:numId w:val="14"/>
-        </w:numPr>
-        <w:ind w:left="1530" w:hanging="180"/>
-        <w:rPr>
-          <w:rFonts w:ascii="Garamond" w:hAnsi="Garamond"/>
-        </w:rPr>
-      </w:pPr>
-      <w:r>
-        <w:rPr>
-          <w:rFonts w:ascii="Garamond" w:hAnsi="Garamond"/>
-        </w:rPr>
-        <w:t>Collaboratively wrote student government legislation to expand diversity and inclusion initiatives</w:t>
-      </w:r>
-      <w:r>
-        <w:rPr>
-          <w:rFonts w:ascii="Garamond" w:hAnsi="Garamond"/>
-        </w:rPr>
-        <w:t>.</w:t>
       </w:r>
     </w:p>
     <w:p>
@@ -4735,7 +4614,7 @@
         <w:sz w:val="22"/>
         <w:szCs w:val="22"/>
       </w:rPr>
-      <w:t>15</w:t>
+      <w:t>29</w:t>
     </w:r>
     <w:r>
       <w:rPr>

</xml_diff>